<commit_message>
updated homework assignment arrangement, updated home work4 &5
</commit_message>
<xml_diff>
--- a/Syllabus-T81INFO574.01-Foundation of Analytics.docx
+++ b/Syllabus-T81INFO574.01-Foundation of Analytics.docx
@@ -128,7 +128,7 @@
             <w:rStyle w:val="ListLabel76"/>
             <w:rFonts w:eastAsia="Times New Roman" w:cs="Times New Roman" w:ascii="Times New Roman" w:hAnsi="Times New Roman"/>
           </w:rPr>
-          <w:t>dlai@go.wustl.edu</w:t>
+          <w:t>dlai@wustl.edu</w:t>
         </w:r>
       </w:hyperlink>
       <w:r>
@@ -243,22 +243,18 @@
         <mc:AlternateContent>
           <mc:Choice Requires="wps">
             <w:drawing>
-              <wp:inline distT="0" distB="0" distL="114300" distR="114300">
-                <wp:extent cx="5944235" cy="1270"/>
+              <wp:inline distT="0" distB="0" distL="0" distR="0">
+                <wp:extent cx="5944870" cy="1905"/>
                 <wp:effectExtent l="0" t="0" r="0" b="0"/>
                 <wp:docPr id="1" name=""/>
                 <a:graphic xmlns:a="http://schemas.openxmlformats.org/drawingml/2006/main">
                   <a:graphicData uri="http://schemas.microsoft.com/office/word/2010/wordprocessingShape">
                     <wps:wsp>
                       <wps:cNvSpPr/>
-                      <wps:nvSpPr>
-                        <wps:cNvPr id="0" name="Rectangle 1"/>
-                        <wps:cNvSpPr/>
-                      </wps:nvSpPr>
                       <wps:spPr>
                         <a:xfrm>
                           <a:off x="0" y="0"/>
-                          <a:ext cx="5943600" cy="720"/>
+                          <a:ext cx="5944320" cy="1440"/>
                         </a:xfrm>
                         <a:prstGeom prst="rect">
                           <a:avLst/>
@@ -270,6 +266,12 @@
                           <a:noFill/>
                         </a:ln>
                       </wps:spPr>
+                      <wps:style>
+                        <a:lnRef idx="0"/>
+                        <a:fillRef idx="0"/>
+                        <a:effectRef idx="0"/>
+                        <a:fontRef idx="minor"/>
+                      </wps:style>
                       <wps:bodyPr/>
                     </wps:wsp>
                   </a:graphicData>
@@ -282,7 +284,7 @@
           </mc:Choice>
           <mc:Fallback>
             <w:pict>
-              <v:rect id="shape_0" fillcolor="#a0a0a0" stroked="f" style="position:absolute;margin-left:0pt;margin-top:-0.1pt;width:467.95pt;height:0pt;mso-position-vertical:top">
+              <v:rect id="shape_0" fillcolor="#a0a0a0" stroked="f" style="position:absolute;margin-left:0pt;margin-top:-0.15pt;width:468pt;height:0.05pt;mso-position-vertical:top">
                 <w10:wrap type="none"/>
                 <v:fill o:detectmouseclick="t" type="solid" color2="#5f5f5f"/>
                 <v:stroke color="#3465a4" joinstyle="round" endcap="flat"/>
@@ -794,49 +796,7 @@
                 <w:rFonts w:cs="Times New Roman" w:ascii="Times New Roman" w:hAnsi="Times New Roman"/>
                 <w:color w:val="000000"/>
               </w:rPr>
-              <w:t xml:space="preserve">Introduction to </w:t>
-            </w:r>
-            <w:r>
-              <w:rPr>
-                <w:rFonts w:cs="Times New Roman" w:ascii="Times New Roman" w:hAnsi="Times New Roman"/>
-                <w:color w:val="000000"/>
-              </w:rPr>
-              <w:t>d</w:t>
-            </w:r>
-            <w:r>
-              <w:rPr>
-                <w:rFonts w:cs="Times New Roman" w:ascii="Times New Roman" w:hAnsi="Times New Roman"/>
-                <w:color w:val="000000"/>
-              </w:rPr>
-              <w:t xml:space="preserve">ata </w:t>
-            </w:r>
-            <w:r>
-              <w:rPr>
-                <w:rFonts w:cs="Times New Roman" w:ascii="Times New Roman" w:hAnsi="Times New Roman"/>
-                <w:color w:val="000000"/>
-              </w:rPr>
-              <w:t>s</w:t>
-            </w:r>
-            <w:r>
-              <w:rPr>
-                <w:rFonts w:cs="Times New Roman" w:ascii="Times New Roman" w:hAnsi="Times New Roman"/>
-                <w:color w:val="000000"/>
-              </w:rPr>
-              <w:t>cience/</w:t>
-            </w:r>
-            <w:r>
-              <w:rPr>
-                <w:rFonts w:cs="Times New Roman" w:ascii="Times New Roman" w:hAnsi="Times New Roman"/>
-                <w:color w:val="000000"/>
-              </w:rPr>
-              <w:t>a</w:t>
-            </w:r>
-            <w:r>
-              <w:rPr>
-                <w:rFonts w:cs="Times New Roman" w:ascii="Times New Roman" w:hAnsi="Times New Roman"/>
-                <w:color w:val="000000"/>
-              </w:rPr>
-              <w:t>nalytics</w:t>
+              <w:t>Introduction to data science/analytics</w:t>
             </w:r>
           </w:p>
           <w:p>
@@ -938,49 +898,7 @@
                 <w:rFonts w:cs="Times New Roman" w:ascii="Times New Roman" w:hAnsi="Times New Roman"/>
                 <w:color w:val="000000"/>
               </w:rPr>
-              <w:t xml:space="preserve">Statistical </w:t>
-            </w:r>
-            <w:r>
-              <w:rPr>
-                <w:rFonts w:cs="Times New Roman" w:ascii="Times New Roman" w:hAnsi="Times New Roman"/>
-                <w:color w:val="000000"/>
-              </w:rPr>
-              <w:t>d</w:t>
-            </w:r>
-            <w:r>
-              <w:rPr>
-                <w:rFonts w:cs="Times New Roman" w:ascii="Times New Roman" w:hAnsi="Times New Roman"/>
-                <w:color w:val="000000"/>
-              </w:rPr>
-              <w:t xml:space="preserve">escription of </w:t>
-            </w:r>
-            <w:r>
-              <w:rPr>
-                <w:rFonts w:cs="Times New Roman" w:ascii="Times New Roman" w:hAnsi="Times New Roman"/>
-                <w:color w:val="000000"/>
-              </w:rPr>
-              <w:t>s</w:t>
-            </w:r>
-            <w:r>
-              <w:rPr>
-                <w:rFonts w:cs="Times New Roman" w:ascii="Times New Roman" w:hAnsi="Times New Roman"/>
-                <w:color w:val="000000"/>
-              </w:rPr>
-              <w:t xml:space="preserve">tructured </w:t>
-            </w:r>
-            <w:r>
-              <w:rPr>
-                <w:rFonts w:cs="Times New Roman" w:ascii="Times New Roman" w:hAnsi="Times New Roman"/>
-                <w:color w:val="000000"/>
-              </w:rPr>
-              <w:t>d</w:t>
-            </w:r>
-            <w:r>
-              <w:rPr>
-                <w:rFonts w:cs="Times New Roman" w:ascii="Times New Roman" w:hAnsi="Times New Roman"/>
-                <w:color w:val="000000"/>
-              </w:rPr>
-              <w:t xml:space="preserve">ata </w:t>
+              <w:t xml:space="preserve">Statistical description of structured data </w:t>
             </w:r>
           </w:p>
           <w:p>
@@ -997,21 +915,7 @@
                 <w:rFonts w:cs="Times New Roman" w:ascii="Times New Roman" w:hAnsi="Times New Roman"/>
                 <w:color w:val="000000"/>
               </w:rPr>
-              <w:t xml:space="preserve">Introduction to </w:t>
-            </w:r>
-            <w:r>
-              <w:rPr>
-                <w:rFonts w:cs="Times New Roman" w:ascii="Times New Roman" w:hAnsi="Times New Roman"/>
-                <w:color w:val="000000"/>
-              </w:rPr>
-              <w:t>s</w:t>
-            </w:r>
-            <w:r>
-              <w:rPr>
-                <w:rFonts w:cs="Times New Roman" w:ascii="Times New Roman" w:hAnsi="Times New Roman"/>
-                <w:color w:val="000000"/>
-              </w:rPr>
-              <w:t>tatistics: random variables, random distribution, histogram, correlation</w:t>
+              <w:t>Introduction to statistics: random variables, random distribution, histogram, correlation</w:t>
             </w:r>
           </w:p>
           <w:p>
@@ -1095,49 +999,7 @@
                 <w:rFonts w:cs="Times New Roman" w:ascii="Times New Roman" w:hAnsi="Times New Roman"/>
                 <w:color w:val="000000"/>
               </w:rPr>
-              <w:t xml:space="preserve">Linear </w:t>
-            </w:r>
-            <w:r>
-              <w:rPr>
-                <w:rFonts w:cs="Times New Roman" w:ascii="Times New Roman" w:hAnsi="Times New Roman"/>
-                <w:color w:val="000000"/>
-              </w:rPr>
-              <w:t>m</w:t>
-            </w:r>
-            <w:r>
-              <w:rPr>
-                <w:rFonts w:cs="Times New Roman" w:ascii="Times New Roman" w:hAnsi="Times New Roman"/>
-                <w:color w:val="000000"/>
-              </w:rPr>
-              <w:t xml:space="preserve">odel and </w:t>
-            </w:r>
-            <w:r>
-              <w:rPr>
-                <w:rFonts w:cs="Times New Roman" w:ascii="Times New Roman" w:hAnsi="Times New Roman"/>
-                <w:color w:val="000000"/>
-              </w:rPr>
-              <w:t>l</w:t>
-            </w:r>
-            <w:r>
-              <w:rPr>
-                <w:rFonts w:cs="Times New Roman" w:ascii="Times New Roman" w:hAnsi="Times New Roman"/>
-                <w:color w:val="000000"/>
-              </w:rPr>
-              <w:t xml:space="preserve">ogistic </w:t>
-            </w:r>
-            <w:r>
-              <w:rPr>
-                <w:rFonts w:cs="Times New Roman" w:ascii="Times New Roman" w:hAnsi="Times New Roman"/>
-                <w:color w:val="000000"/>
-              </w:rPr>
-              <w:t>r</w:t>
-            </w:r>
-            <w:r>
-              <w:rPr>
-                <w:rFonts w:cs="Times New Roman" w:ascii="Times New Roman" w:hAnsi="Times New Roman"/>
-                <w:color w:val="000000"/>
-              </w:rPr>
-              <w:t>egression</w:t>
+              <w:t>Linear model and logistic regression</w:t>
             </w:r>
             <w:bookmarkStart w:id="0" w:name="_GoBack"/>
             <w:bookmarkEnd w:id="0"/>
@@ -1156,35 +1018,7 @@
                 <w:rFonts w:cs="Times New Roman" w:ascii="Times New Roman" w:hAnsi="Times New Roman"/>
                 <w:color w:val="000000"/>
               </w:rPr>
-              <w:t xml:space="preserve">Linear regression; </w:t>
-            </w:r>
-            <w:r>
-              <w:rPr>
-                <w:rFonts w:cs="Times New Roman" w:ascii="Times New Roman" w:hAnsi="Times New Roman"/>
-                <w:color w:val="000000"/>
-              </w:rPr>
-              <w:t>l</w:t>
-            </w:r>
-            <w:r>
-              <w:rPr>
-                <w:rFonts w:cs="Times New Roman" w:ascii="Times New Roman" w:hAnsi="Times New Roman"/>
-                <w:color w:val="000000"/>
-              </w:rPr>
-              <w:t xml:space="preserve">ogistic </w:t>
-            </w:r>
-            <w:r>
-              <w:rPr>
-                <w:rFonts w:cs="Times New Roman" w:ascii="Times New Roman" w:hAnsi="Times New Roman"/>
-                <w:color w:val="000000"/>
-              </w:rPr>
-              <w:t>r</w:t>
-            </w:r>
-            <w:r>
-              <w:rPr>
-                <w:rFonts w:cs="Times New Roman" w:ascii="Times New Roman" w:hAnsi="Times New Roman"/>
-                <w:color w:val="000000"/>
-              </w:rPr>
-              <w:t>egression</w:t>
+              <w:t>Linear regression; logistic regression</w:t>
             </w:r>
           </w:p>
           <w:p>
@@ -1635,21 +1469,7 @@
                 <w:rFonts w:cs="Times New Roman" w:ascii="Times New Roman" w:hAnsi="Times New Roman"/>
                 <w:color w:val="000000"/>
               </w:rPr>
-              <w:t xml:space="preserve">Machine Learning II: Tree </w:t>
-            </w:r>
-            <w:r>
-              <w:rPr>
-                <w:rFonts w:cs="Times New Roman" w:ascii="Times New Roman" w:hAnsi="Times New Roman"/>
-                <w:color w:val="000000"/>
-              </w:rPr>
-              <w:t>A</w:t>
-            </w:r>
-            <w:r>
-              <w:rPr>
-                <w:rFonts w:cs="Times New Roman" w:ascii="Times New Roman" w:hAnsi="Times New Roman"/>
-                <w:color w:val="000000"/>
-              </w:rPr>
-              <w:t>lgorithms</w:t>
+              <w:t>Machine Learning II: Tree Algorithms</w:t>
             </w:r>
           </w:p>
           <w:p>
@@ -1666,21 +1486,7 @@
                 <w:rFonts w:cs="Times New Roman" w:ascii="Times New Roman" w:hAnsi="Times New Roman"/>
                 <w:color w:val="000000"/>
               </w:rPr>
-              <w:t xml:space="preserve">CART </w:t>
-            </w:r>
-            <w:r>
-              <w:rPr>
-                <w:rFonts w:cs="Times New Roman" w:ascii="Times New Roman" w:hAnsi="Times New Roman"/>
-                <w:color w:val="000000"/>
-              </w:rPr>
-              <w:t>M</w:t>
-            </w:r>
-            <w:r>
-              <w:rPr>
-                <w:rFonts w:cs="Times New Roman" w:ascii="Times New Roman" w:hAnsi="Times New Roman"/>
-                <w:color w:val="000000"/>
-              </w:rPr>
-              <w:t>odel</w:t>
+              <w:t>CART Model</w:t>
             </w:r>
           </w:p>
           <w:p>
@@ -1697,21 +1503,7 @@
                 <w:rFonts w:cs="Times New Roman" w:ascii="Times New Roman" w:hAnsi="Times New Roman"/>
                 <w:color w:val="000000"/>
               </w:rPr>
-              <w:t xml:space="preserve">Random </w:t>
-            </w:r>
-            <w:r>
-              <w:rPr>
-                <w:rFonts w:cs="Times New Roman" w:ascii="Times New Roman" w:hAnsi="Times New Roman"/>
-                <w:color w:val="000000"/>
-              </w:rPr>
-              <w:t>F</w:t>
-            </w:r>
-            <w:r>
-              <w:rPr>
-                <w:rFonts w:cs="Times New Roman" w:ascii="Times New Roman" w:hAnsi="Times New Roman"/>
-                <w:color w:val="000000"/>
-              </w:rPr>
-              <w:t>orest and GBM</w:t>
+              <w:t>Random Forest and GBM</w:t>
             </w:r>
           </w:p>
           <w:p>
@@ -1749,7 +1541,9 @@
               </w:rPr>
             </w:pPr>
             <w:r>
-              <w:rPr/>
+              <w:rPr>
+                <w:rFonts w:cs="Times New Roman" w:ascii="Times New Roman" w:hAnsi="Times New Roman"/>
+              </w:rPr>
             </w:r>
           </w:p>
         </w:tc>
@@ -2127,7 +1921,10 @@
               </w:rPr>
             </w:pPr>
             <w:r>
-              <w:rPr/>
+              <w:rPr>
+                <w:rFonts w:cs="Times New Roman" w:ascii="Times New Roman" w:hAnsi="Times New Roman"/>
+              </w:rPr>
+              <w:t>Homework 4</w:t>
             </w:r>
           </w:p>
         </w:tc>
@@ -2149,19 +1946,7 @@
               <w:rPr>
                 <w:rFonts w:cs="Times New Roman" w:ascii="Times New Roman" w:hAnsi="Times New Roman"/>
               </w:rPr>
-              <w:t>11/</w:t>
-            </w:r>
-            <w:r>
-              <w:rPr>
-                <w:rFonts w:cs="Times New Roman" w:ascii="Times New Roman" w:hAnsi="Times New Roman"/>
-              </w:rPr>
-              <w:t>13</w:t>
-            </w:r>
-            <w:r>
-              <w:rPr>
-                <w:rFonts w:cs="Times New Roman" w:ascii="Times New Roman" w:hAnsi="Times New Roman"/>
-              </w:rPr>
-              <w:t>/2019</w:t>
+              <w:t>11/13/2019</w:t>
             </w:r>
           </w:p>
         </w:tc>
@@ -2233,10 +2018,7 @@
               </w:rPr>
             </w:pPr>
             <w:r>
-              <w:rPr>
-                <w:rFonts w:cs="Times New Roman" w:ascii="Times New Roman" w:hAnsi="Times New Roman"/>
-              </w:rPr>
-              <w:t>Homework 4</w:t>
+              <w:rPr/>
             </w:r>
           </w:p>
         </w:tc>
@@ -2752,19 +2534,19 @@
         <w:tblLook w:noVBand="1" w:val="04a0" w:noHBand="0" w:lastColumn="0" w:firstColumn="1" w:lastRow="0" w:firstRow="1"/>
       </w:tblPr>
       <w:tblGrid>
-        <w:gridCol w:w="1410"/>
+        <w:gridCol w:w="1409"/>
         <w:gridCol w:w="1411"/>
         <w:gridCol w:w="1411"/>
         <w:gridCol w:w="720"/>
         <w:gridCol w:w="1408"/>
         <w:gridCol w:w="1408"/>
-        <w:gridCol w:w="1410"/>
+        <w:gridCol w:w="1411"/>
       </w:tblGrid>
       <w:tr>
         <w:trPr/>
         <w:tc>
           <w:tcPr>
-            <w:tcW w:w="1410" w:type="dxa"/>
+            <w:tcW w:w="1409" w:type="dxa"/>
             <w:tcBorders/>
             <w:shd w:color="auto" w:fill="BFBFBF" w:themeFill="background1" w:themeFillShade="bf" w:val="clear"/>
             <w:vAlign w:val="center"/>
@@ -2932,7 +2714,7 @@
         </w:tc>
         <w:tc>
           <w:tcPr>
-            <w:tcW w:w="1410" w:type="dxa"/>
+            <w:tcW w:w="1411" w:type="dxa"/>
             <w:tcBorders/>
             <w:shd w:color="auto" w:fill="BFBFBF" w:themeFill="background1" w:themeFillShade="bf" w:val="clear"/>
             <w:vAlign w:val="center"/>
@@ -2963,7 +2745,7 @@
         <w:trPr/>
         <w:tc>
           <w:tcPr>
-            <w:tcW w:w="1410" w:type="dxa"/>
+            <w:tcW w:w="1409" w:type="dxa"/>
             <w:tcBorders/>
             <w:shd w:fill="auto" w:val="clear"/>
             <w:vAlign w:val="center"/>
@@ -3119,7 +2901,7 @@
         </w:tc>
         <w:tc>
           <w:tcPr>
-            <w:tcW w:w="1410" w:type="dxa"/>
+            <w:tcW w:w="1411" w:type="dxa"/>
             <w:tcBorders/>
             <w:shd w:fill="auto" w:val="clear"/>
           </w:tcPr>
@@ -3146,7 +2928,7 @@
         <w:trPr/>
         <w:tc>
           <w:tcPr>
-            <w:tcW w:w="1410" w:type="dxa"/>
+            <w:tcW w:w="1409" w:type="dxa"/>
             <w:tcBorders/>
             <w:shd w:fill="auto" w:val="clear"/>
             <w:vAlign w:val="center"/>
@@ -3291,7 +3073,7 @@
         </w:tc>
         <w:tc>
           <w:tcPr>
-            <w:tcW w:w="1410" w:type="dxa"/>
+            <w:tcW w:w="1411" w:type="dxa"/>
             <w:tcBorders/>
             <w:shd w:fill="auto" w:val="clear"/>
           </w:tcPr>
@@ -3318,7 +3100,7 @@
         <w:trPr/>
         <w:tc>
           <w:tcPr>
-            <w:tcW w:w="1410" w:type="dxa"/>
+            <w:tcW w:w="1409" w:type="dxa"/>
             <w:tcBorders/>
             <w:shd w:fill="auto" w:val="clear"/>
             <w:vAlign w:val="center"/>
@@ -3463,7 +3245,7 @@
         </w:tc>
         <w:tc>
           <w:tcPr>
-            <w:tcW w:w="1410" w:type="dxa"/>
+            <w:tcW w:w="1411" w:type="dxa"/>
             <w:tcBorders/>
             <w:shd w:fill="auto" w:val="clear"/>
           </w:tcPr>
@@ -3490,7 +3272,7 @@
         <w:trPr/>
         <w:tc>
           <w:tcPr>
-            <w:tcW w:w="1410" w:type="dxa"/>
+            <w:tcW w:w="1409" w:type="dxa"/>
             <w:tcBorders/>
             <w:shd w:fill="auto" w:val="clear"/>
             <w:vAlign w:val="center"/>
@@ -3635,7 +3417,7 @@
         </w:tc>
         <w:tc>
           <w:tcPr>
-            <w:tcW w:w="1410" w:type="dxa"/>
+            <w:tcW w:w="1411" w:type="dxa"/>
             <w:tcBorders/>
             <w:shd w:fill="auto" w:val="clear"/>
           </w:tcPr>
@@ -3662,7 +3444,7 @@
         <w:trPr/>
         <w:tc>
           <w:tcPr>
-            <w:tcW w:w="1410" w:type="dxa"/>
+            <w:tcW w:w="1409" w:type="dxa"/>
             <w:tcBorders/>
             <w:shd w:fill="auto" w:val="clear"/>
             <w:vAlign w:val="center"/>
@@ -3807,7 +3589,7 @@
         </w:tc>
         <w:tc>
           <w:tcPr>
-            <w:tcW w:w="1410" w:type="dxa"/>
+            <w:tcW w:w="1411" w:type="dxa"/>
             <w:tcBorders/>
             <w:shd w:fill="auto" w:val="clear"/>
           </w:tcPr>
@@ -3834,7 +3616,7 @@
         <w:trPr/>
         <w:tc>
           <w:tcPr>
-            <w:tcW w:w="1410" w:type="dxa"/>
+            <w:tcW w:w="1409" w:type="dxa"/>
             <w:tcBorders/>
             <w:shd w:fill="auto" w:val="clear"/>
           </w:tcPr>
@@ -3977,7 +3759,7 @@
         </w:tc>
         <w:tc>
           <w:tcPr>
-            <w:tcW w:w="1410" w:type="dxa"/>
+            <w:tcW w:w="1411" w:type="dxa"/>
             <w:tcBorders/>
             <w:shd w:fill="auto" w:val="clear"/>
           </w:tcPr>
@@ -4799,6 +4581,7 @@
       </w:pPr>
       <w:rPr>
         <w:rFonts w:ascii="Symbol" w:hAnsi="Symbol" w:cs="Symbol" w:hint="default"/>
+        <w:rFonts w:cs="Symbol"/>
       </w:rPr>
     </w:lvl>
     <w:lvl w:ilvl="2">
@@ -4885,6 +4668,7 @@
       </w:pPr>
       <w:rPr>
         <w:rFonts w:ascii="Symbol" w:hAnsi="Symbol" w:cs="Symbol" w:hint="default"/>
+        <w:rFonts w:cs="Symbol"/>
       </w:rPr>
     </w:lvl>
     <w:lvl w:ilvl="2">
@@ -4971,6 +4755,7 @@
       </w:pPr>
       <w:rPr>
         <w:rFonts w:ascii="Symbol" w:hAnsi="Symbol" w:cs="Symbol" w:hint="default"/>
+        <w:rFonts w:cs="Symbol"/>
       </w:rPr>
     </w:lvl>
     <w:lvl w:ilvl="2">
@@ -5057,6 +4842,7 @@
       </w:pPr>
       <w:rPr>
         <w:rFonts w:ascii="Symbol" w:hAnsi="Symbol" w:cs="Symbol" w:hint="default"/>
+        <w:rFonts w:cs="Symbol"/>
       </w:rPr>
     </w:lvl>
     <w:lvl w:ilvl="2">
@@ -5143,6 +4929,7 @@
       </w:pPr>
       <w:rPr>
         <w:rFonts w:ascii="Symbol" w:hAnsi="Symbol" w:cs="Symbol" w:hint="default"/>
+        <w:rFonts w:cs="Symbol"/>
       </w:rPr>
     </w:lvl>
     <w:lvl w:ilvl="2">
@@ -5220,6 +5007,7 @@
       </w:pPr>
       <w:rPr>
         <w:rFonts w:ascii="Symbol" w:hAnsi="Symbol" w:cs="Symbol" w:hint="default"/>
+        <w:rFonts w:cs="Symbol"/>
       </w:rPr>
     </w:lvl>
     <w:lvl w:ilvl="1">
@@ -5245,6 +5033,7 @@
       </w:pPr>
       <w:rPr>
         <w:rFonts w:ascii="Wingdings" w:hAnsi="Wingdings" w:cs="Wingdings" w:hint="default"/>
+        <w:rFonts w:cs="Wingdings"/>
       </w:rPr>
     </w:lvl>
     <w:lvl w:ilvl="3">
@@ -5257,6 +5046,7 @@
       </w:pPr>
       <w:rPr>
         <w:rFonts w:ascii="Symbol" w:hAnsi="Symbol" w:cs="Symbol" w:hint="default"/>
+        <w:rFonts w:cs="Symbol"/>
       </w:rPr>
     </w:lvl>
     <w:lvl w:ilvl="4">
@@ -5282,6 +5072,7 @@
       </w:pPr>
       <w:rPr>
         <w:rFonts w:ascii="Wingdings" w:hAnsi="Wingdings" w:cs="Wingdings" w:hint="default"/>
+        <w:rFonts w:cs="Wingdings"/>
       </w:rPr>
     </w:lvl>
     <w:lvl w:ilvl="6">
@@ -5294,6 +5085,7 @@
       </w:pPr>
       <w:rPr>
         <w:rFonts w:ascii="Symbol" w:hAnsi="Symbol" w:cs="Symbol" w:hint="default"/>
+        <w:rFonts w:cs="Symbol"/>
       </w:rPr>
     </w:lvl>
     <w:lvl w:ilvl="7">
@@ -5319,6 +5111,7 @@
       </w:pPr>
       <w:rPr>
         <w:rFonts w:ascii="Wingdings" w:hAnsi="Wingdings" w:cs="Wingdings" w:hint="default"/>
+        <w:rFonts w:cs="Wingdings"/>
       </w:rPr>
     </w:lvl>
   </w:abstractNum>
@@ -5333,6 +5126,7 @@
       </w:pPr>
       <w:rPr>
         <w:rFonts w:ascii="Symbol" w:hAnsi="Symbol" w:cs="Symbol" w:hint="default"/>
+        <w:rFonts w:cs="Symbol"/>
       </w:rPr>
     </w:lvl>
     <w:lvl w:ilvl="1">
@@ -5358,6 +5152,7 @@
       </w:pPr>
       <w:rPr>
         <w:rFonts w:ascii="Wingdings" w:hAnsi="Wingdings" w:cs="Wingdings" w:hint="default"/>
+        <w:rFonts w:cs="Wingdings"/>
       </w:rPr>
     </w:lvl>
     <w:lvl w:ilvl="3">
@@ -5370,6 +5165,7 @@
       </w:pPr>
       <w:rPr>
         <w:rFonts w:ascii="Symbol" w:hAnsi="Symbol" w:cs="Symbol" w:hint="default"/>
+        <w:rFonts w:cs="Symbol"/>
       </w:rPr>
     </w:lvl>
     <w:lvl w:ilvl="4">
@@ -5395,6 +5191,7 @@
       </w:pPr>
       <w:rPr>
         <w:rFonts w:ascii="Wingdings" w:hAnsi="Wingdings" w:cs="Wingdings" w:hint="default"/>
+        <w:rFonts w:cs="Wingdings"/>
       </w:rPr>
     </w:lvl>
     <w:lvl w:ilvl="6">
@@ -5407,6 +5204,7 @@
       </w:pPr>
       <w:rPr>
         <w:rFonts w:ascii="Symbol" w:hAnsi="Symbol" w:cs="Symbol" w:hint="default"/>
+        <w:rFonts w:cs="Symbol"/>
       </w:rPr>
     </w:lvl>
     <w:lvl w:ilvl="7">
@@ -5432,6 +5230,7 @@
       </w:pPr>
       <w:rPr>
         <w:rFonts w:ascii="Wingdings" w:hAnsi="Wingdings" w:cs="Wingdings" w:hint="default"/>
+        <w:rFonts w:cs="Wingdings"/>
       </w:rPr>
     </w:lvl>
   </w:abstractNum>
@@ -5560,7 +5359,6 @@
     <w:rPrDefault>
       <w:rPr>
         <w:rFonts w:ascii="Calibri" w:hAnsi="Calibri" w:eastAsia="DengXian" w:cs="" w:asciiTheme="minorHAnsi" w:cstheme="minorBidi" w:eastAsiaTheme="minorEastAsia" w:hAnsiTheme="minorHAnsi"/>
-        <w:sz w:val="24"/>
         <w:szCs w:val="24"/>
         <w:lang w:val="en-US" w:eastAsia="zh-CN" w:bidi="ar-SA"/>
       </w:rPr>
@@ -6620,6 +6418,183 @@
       <w:rFonts w:ascii="OpenSymbol" w:hAnsi="OpenSymbol" w:eastAsia="OpenSymbol" w:cs="OpenSymbol"/>
     </w:rPr>
   </w:style>
+  <w:style w:type="character" w:styleId="ListLabel78">
+    <w:name w:val="ListLabel 78"/>
+    <w:qFormat/>
+    <w:rPr>
+      <w:rFonts w:ascii="Times New Roman" w:hAnsi="Times New Roman" w:cs="Symbol"/>
+    </w:rPr>
+  </w:style>
+  <w:style w:type="character" w:styleId="ListLabel79">
+    <w:name w:val="ListLabel 79"/>
+    <w:qFormat/>
+    <w:rPr>
+      <w:rFonts w:ascii="Times New Roman" w:hAnsi="Times New Roman" w:cs="Symbol"/>
+    </w:rPr>
+  </w:style>
+  <w:style w:type="character" w:styleId="ListLabel80">
+    <w:name w:val="ListLabel 80"/>
+    <w:qFormat/>
+    <w:rPr>
+      <w:rFonts w:ascii="Times New Roman" w:hAnsi="Times New Roman" w:cs="Symbol"/>
+    </w:rPr>
+  </w:style>
+  <w:style w:type="character" w:styleId="ListLabel81">
+    <w:name w:val="ListLabel 81"/>
+    <w:qFormat/>
+    <w:rPr>
+      <w:rFonts w:ascii="Times New Roman" w:hAnsi="Times New Roman" w:cs="Symbol"/>
+    </w:rPr>
+  </w:style>
+  <w:style w:type="character" w:styleId="ListLabel82">
+    <w:name w:val="ListLabel 82"/>
+    <w:qFormat/>
+    <w:rPr>
+      <w:rFonts w:cs="Symbol"/>
+    </w:rPr>
+  </w:style>
+  <w:style w:type="character" w:styleId="ListLabel83">
+    <w:name w:val="ListLabel 83"/>
+    <w:qFormat/>
+    <w:rPr>
+      <w:rFonts w:ascii="Times New Roman" w:hAnsi="Times New Roman" w:cs="Symbol"/>
+    </w:rPr>
+  </w:style>
+  <w:style w:type="character" w:styleId="ListLabel84">
+    <w:name w:val="ListLabel 84"/>
+    <w:qFormat/>
+    <w:rPr>
+      <w:rFonts w:cs="Courier New"/>
+    </w:rPr>
+  </w:style>
+  <w:style w:type="character" w:styleId="ListLabel85">
+    <w:name w:val="ListLabel 85"/>
+    <w:qFormat/>
+    <w:rPr>
+      <w:rFonts w:cs="Wingdings"/>
+    </w:rPr>
+  </w:style>
+  <w:style w:type="character" w:styleId="ListLabel86">
+    <w:name w:val="ListLabel 86"/>
+    <w:qFormat/>
+    <w:rPr>
+      <w:rFonts w:cs="Symbol"/>
+    </w:rPr>
+  </w:style>
+  <w:style w:type="character" w:styleId="ListLabel87">
+    <w:name w:val="ListLabel 87"/>
+    <w:qFormat/>
+    <w:rPr>
+      <w:rFonts w:cs="Courier New"/>
+    </w:rPr>
+  </w:style>
+  <w:style w:type="character" w:styleId="ListLabel88">
+    <w:name w:val="ListLabel 88"/>
+    <w:qFormat/>
+    <w:rPr>
+      <w:rFonts w:cs="Wingdings"/>
+    </w:rPr>
+  </w:style>
+  <w:style w:type="character" w:styleId="ListLabel89">
+    <w:name w:val="ListLabel 89"/>
+    <w:qFormat/>
+    <w:rPr>
+      <w:rFonts w:cs="Symbol"/>
+    </w:rPr>
+  </w:style>
+  <w:style w:type="character" w:styleId="ListLabel90">
+    <w:name w:val="ListLabel 90"/>
+    <w:qFormat/>
+    <w:rPr>
+      <w:rFonts w:cs="Courier New"/>
+    </w:rPr>
+  </w:style>
+  <w:style w:type="character" w:styleId="ListLabel91">
+    <w:name w:val="ListLabel 91"/>
+    <w:qFormat/>
+    <w:rPr>
+      <w:rFonts w:cs="Wingdings"/>
+    </w:rPr>
+  </w:style>
+  <w:style w:type="character" w:styleId="ListLabel92">
+    <w:name w:val="ListLabel 92"/>
+    <w:qFormat/>
+    <w:rPr>
+      <w:rFonts w:cs="Symbol"/>
+    </w:rPr>
+  </w:style>
+  <w:style w:type="character" w:styleId="ListLabel93">
+    <w:name w:val="ListLabel 93"/>
+    <w:qFormat/>
+    <w:rPr>
+      <w:rFonts w:cs="Courier New"/>
+    </w:rPr>
+  </w:style>
+  <w:style w:type="character" w:styleId="ListLabel94">
+    <w:name w:val="ListLabel 94"/>
+    <w:qFormat/>
+    <w:rPr>
+      <w:rFonts w:cs="Wingdings"/>
+    </w:rPr>
+  </w:style>
+  <w:style w:type="character" w:styleId="ListLabel95">
+    <w:name w:val="ListLabel 95"/>
+    <w:qFormat/>
+    <w:rPr>
+      <w:rFonts w:cs="Symbol"/>
+    </w:rPr>
+  </w:style>
+  <w:style w:type="character" w:styleId="ListLabel96">
+    <w:name w:val="ListLabel 96"/>
+    <w:qFormat/>
+    <w:rPr>
+      <w:rFonts w:cs="Courier New"/>
+    </w:rPr>
+  </w:style>
+  <w:style w:type="character" w:styleId="ListLabel97">
+    <w:name w:val="ListLabel 97"/>
+    <w:qFormat/>
+    <w:rPr>
+      <w:rFonts w:cs="Wingdings"/>
+    </w:rPr>
+  </w:style>
+  <w:style w:type="character" w:styleId="ListLabel98">
+    <w:name w:val="ListLabel 98"/>
+    <w:qFormat/>
+    <w:rPr>
+      <w:rFonts w:cs="Symbol"/>
+    </w:rPr>
+  </w:style>
+  <w:style w:type="character" w:styleId="ListLabel99">
+    <w:name w:val="ListLabel 99"/>
+    <w:qFormat/>
+    <w:rPr>
+      <w:rFonts w:cs="Courier New"/>
+    </w:rPr>
+  </w:style>
+  <w:style w:type="character" w:styleId="ListLabel100">
+    <w:name w:val="ListLabel 100"/>
+    <w:qFormat/>
+    <w:rPr>
+      <w:rFonts w:cs="Wingdings"/>
+    </w:rPr>
+  </w:style>
+  <w:style w:type="character" w:styleId="ListLabel101">
+    <w:name w:val="ListLabel 101"/>
+    <w:qFormat/>
+    <w:rPr>
+      <w:rFonts w:ascii="Times New Roman" w:hAnsi="Times New Roman" w:eastAsia="Times New Roman" w:cs="Times New Roman"/>
+    </w:rPr>
+  </w:style>
+  <w:style w:type="character" w:styleId="ListLabel102">
+    <w:name w:val="ListLabel 102"/>
+    <w:qFormat/>
+    <w:rPr>
+      <w:rFonts w:ascii="Times New Roman" w:hAnsi="Times New Roman" w:eastAsia="Times New Roman" w:cs="Times New Roman"/>
+      <w:color w:val="000000" w:themeColor="text1"/>
+      <w:u w:val="single"/>
+    </w:rPr>
+  </w:style>
   <w:style w:type="paragraph" w:styleId="Heading">
     <w:name w:val="Heading"/>
     <w:basedOn w:val="Normal"/>

</xml_diff>

<commit_message>
updated syllabus and added syllabus for class02
</commit_message>
<xml_diff>
--- a/Syllabus-T81INFO574.01-Foundation of Analytics.docx
+++ b/Syllabus-T81INFO574.01-Foundation of Analytics.docx
@@ -365,22 +365,6 @@
       <w:pPr>
         <w:rPr>
           <w:rFonts w:ascii="Times New Roman" w:eastAsia="Times New Roman" w:hAnsi="Times New Roman" w:cs="Times New Roman"/>
-          <w:color w:val="454545"/>
-        </w:rPr>
-      </w:pPr>
-    </w:p>
-    <w:p>
-      <w:pPr>
-        <w:rPr>
-          <w:rFonts w:ascii="Times New Roman" w:eastAsia="Times New Roman" w:hAnsi="Times New Roman" w:cs="Times New Roman"/>
-          <w:color w:val="454545"/>
-        </w:rPr>
-      </w:pPr>
-    </w:p>
-    <w:p>
-      <w:pPr>
-        <w:rPr>
-          <w:rFonts w:ascii="Times New Roman" w:eastAsia="Times New Roman" w:hAnsi="Times New Roman" w:cs="Times New Roman"/>
           <w:b/>
           <w:color w:val="000000" w:themeColor="text1"/>
         </w:rPr>
@@ -419,13 +403,6 @@
         </w:rPr>
         <w:t xml:space="preserve"> Edition) ISBN: 0387848576</w:t>
       </w:r>
-    </w:p>
-    <w:p>
-      <w:pPr>
-        <w:rPr>
-          <w:rFonts w:ascii="Times New Roman" w:eastAsia="Times New Roman" w:hAnsi="Times New Roman" w:cs="Times New Roman"/>
-        </w:rPr>
-      </w:pPr>
     </w:p>
     <w:p>
       <w:pPr>
@@ -464,6 +441,62 @@
           <w:color w:val="000000" w:themeColor="text1"/>
         </w:rPr>
       </w:pPr>
+    </w:p>
+    <w:p>
+      <w:pPr>
+        <w:rPr>
+          <w:rFonts w:ascii="Times New Roman" w:eastAsia="Times New Roman" w:hAnsi="Times New Roman" w:cs="Times New Roman"/>
+          <w:b/>
+          <w:color w:val="000000" w:themeColor="text1"/>
+        </w:rPr>
+      </w:pPr>
+      <w:r>
+        <w:rPr>
+          <w:rFonts w:ascii="Times New Roman" w:eastAsia="Times New Roman" w:hAnsi="Times New Roman" w:cs="Times New Roman"/>
+          <w:b/>
+          <w:color w:val="000000" w:themeColor="text1"/>
+        </w:rPr>
+        <w:t>GROUPS</w:t>
+      </w:r>
+    </w:p>
+    <w:p>
+      <w:pPr>
+        <w:rPr>
+          <w:rFonts w:ascii="Times New Roman" w:eastAsia="Times New Roman" w:hAnsi="Times New Roman" w:cs="Times New Roman"/>
+        </w:rPr>
+      </w:pPr>
+      <w:r>
+        <w:rPr>
+          <w:rFonts w:ascii="Times New Roman" w:eastAsia="Times New Roman" w:hAnsi="Times New Roman" w:cs="Times New Roman"/>
+        </w:rPr>
+        <w:t xml:space="preserve">Please form </w:t>
+      </w:r>
+      <w:r>
+        <w:rPr>
+          <w:rFonts w:ascii="Times New Roman" w:eastAsia="Times New Roman" w:hAnsi="Times New Roman" w:cs="Times New Roman"/>
+        </w:rPr>
+        <w:t>a team of 4-5 members for the</w:t>
+      </w:r>
+      <w:r>
+        <w:rPr>
+          <w:rFonts w:ascii="Times New Roman" w:eastAsia="Times New Roman" w:hAnsi="Times New Roman" w:cs="Times New Roman"/>
+        </w:rPr>
+        <w:t xml:space="preserve"> final project</w:t>
+      </w:r>
+      <w:r>
+        <w:rPr>
+          <w:rFonts w:ascii="Times New Roman" w:eastAsia="Times New Roman" w:hAnsi="Times New Roman" w:cs="Times New Roman"/>
+        </w:rPr>
+        <w:t>. Some homework will be assigned as group practice too.</w:t>
+      </w:r>
+      <w:r>
+        <w:rPr>
+          <w:rFonts w:ascii="Times New Roman" w:eastAsia="Times New Roman" w:hAnsi="Times New Roman" w:cs="Times New Roman"/>
+        </w:rPr>
+        <w:t xml:space="preserve"> Please consider the following roles while you are forming a team: speaker, programmer, and project manager.</w:t>
+      </w:r>
+      <w:bookmarkStart w:id="0" w:name="_GoBack"/>
+      <w:bookmarkEnd w:id="0"/>
     </w:p>
     <w:p>
       <w:pPr>
@@ -726,6 +759,12 @@
                 <w:rFonts w:ascii="Times New Roman" w:hAnsi="Times New Roman" w:cs="Times New Roman"/>
               </w:rPr>
             </w:pPr>
+            <w:r>
+              <w:rPr>
+                <w:rFonts w:ascii="Times New Roman" w:hAnsi="Times New Roman" w:cs="Times New Roman"/>
+              </w:rPr>
+              <w:t>Start to form teams</w:t>
+            </w:r>
           </w:p>
         </w:tc>
       </w:tr>
@@ -780,14 +819,7 @@
                 <w:rFonts w:ascii="Times New Roman" w:hAnsi="Times New Roman" w:cs="Times New Roman"/>
                 <w:color w:val="000000"/>
               </w:rPr>
-              <w:t xml:space="preserve">Introduction to statistics: random variables, </w:t>
-            </w:r>
-            <w:r>
-              <w:rPr>
-                <w:rFonts w:ascii="Times New Roman" w:hAnsi="Times New Roman" w:cs="Times New Roman"/>
-                <w:color w:val="000000"/>
-              </w:rPr>
-              <w:t>random distribution, histogram</w:t>
+              <w:t>Introduction to statistics: random variables, random distribution, histogram</w:t>
             </w:r>
           </w:p>
           <w:p>
@@ -822,6 +854,12 @@
                 <w:rFonts w:ascii="Times New Roman" w:hAnsi="Times New Roman" w:cs="Times New Roman"/>
               </w:rPr>
             </w:pPr>
+            <w:r>
+              <w:rPr>
+                <w:rFonts w:ascii="Times New Roman" w:hAnsi="Times New Roman" w:cs="Times New Roman"/>
+              </w:rPr>
+              <w:t>Submit team proposals</w:t>
+            </w:r>
           </w:p>
         </w:tc>
       </w:tr>
@@ -908,42 +946,7 @@
                 <w:rFonts w:ascii="Times New Roman" w:hAnsi="Times New Roman" w:cs="Times New Roman"/>
                 <w:color w:val="000000"/>
               </w:rPr>
-              <w:t>Optimization method I: Newton m</w:t>
-            </w:r>
-            <w:r>
-              <w:rPr>
-                <w:rFonts w:ascii="Times New Roman" w:hAnsi="Times New Roman" w:cs="Times New Roman"/>
-                <w:color w:val="000000"/>
-              </w:rPr>
-              <w:t xml:space="preserve">ethod and </w:t>
-            </w:r>
-            <w:r>
-              <w:rPr>
-                <w:rFonts w:ascii="Times New Roman" w:hAnsi="Times New Roman" w:cs="Times New Roman"/>
-                <w:color w:val="000000"/>
-              </w:rPr>
-              <w:t>g</w:t>
-            </w:r>
-            <w:r>
-              <w:rPr>
-                <w:rFonts w:ascii="Times New Roman" w:hAnsi="Times New Roman" w:cs="Times New Roman"/>
-                <w:color w:val="000000"/>
-              </w:rPr>
-              <w:t xml:space="preserve">radient </w:t>
-            </w:r>
-            <w:r>
-              <w:rPr>
-                <w:rFonts w:ascii="Times New Roman" w:hAnsi="Times New Roman" w:cs="Times New Roman"/>
-                <w:color w:val="000000"/>
-              </w:rPr>
-              <w:t>d</w:t>
-            </w:r>
-            <w:r>
-              <w:rPr>
-                <w:rFonts w:ascii="Times New Roman" w:hAnsi="Times New Roman" w:cs="Times New Roman"/>
-                <w:color w:val="000000"/>
-              </w:rPr>
-              <w:t>escent</w:t>
+              <w:t>Optimization method I: Newton method and gradient descent</w:t>
             </w:r>
           </w:p>
         </w:tc>
@@ -963,6 +966,26 @@
                 <w:rFonts w:ascii="Times New Roman" w:hAnsi="Times New Roman" w:cs="Times New Roman"/>
               </w:rPr>
               <w:t>Homework 1</w:t>
+            </w:r>
+          </w:p>
+          <w:p>
+            <w:pPr>
+              <w:rPr>
+                <w:rFonts w:ascii="Times New Roman" w:hAnsi="Times New Roman" w:cs="Times New Roman"/>
+              </w:rPr>
+            </w:pPr>
+          </w:p>
+          <w:p>
+            <w:pPr>
+              <w:rPr>
+                <w:rFonts w:ascii="Times New Roman" w:hAnsi="Times New Roman" w:cs="Times New Roman"/>
+              </w:rPr>
+            </w:pPr>
+            <w:r>
+              <w:rPr>
+                <w:rFonts w:ascii="Times New Roman" w:hAnsi="Times New Roman" w:cs="Times New Roman"/>
+              </w:rPr>
+              <w:t>Finalize teams</w:t>
             </w:r>
           </w:p>
         </w:tc>
@@ -1019,29 +1042,15 @@
                 <w:color w:val="000000"/>
               </w:rPr>
             </w:pPr>
-            <w:bookmarkStart w:id="0" w:name="__DdeLink__465_96836335"/>
+            <w:bookmarkStart w:id="1" w:name="__DdeLink__465_96836335"/>
             <w:r>
               <w:rPr>
                 <w:rFonts w:ascii="Times New Roman" w:hAnsi="Times New Roman" w:cs="Times New Roman"/>
                 <w:color w:val="000000"/>
               </w:rPr>
-              <w:t xml:space="preserve">Exponential </w:t>
-            </w:r>
-            <w:r>
-              <w:rPr>
-                <w:rFonts w:ascii="Times New Roman" w:hAnsi="Times New Roman" w:cs="Times New Roman"/>
-                <w:color w:val="000000"/>
-              </w:rPr>
-              <w:t>f</w:t>
-            </w:r>
-            <w:r>
-              <w:rPr>
-                <w:rFonts w:ascii="Times New Roman" w:hAnsi="Times New Roman" w:cs="Times New Roman"/>
-                <w:color w:val="000000"/>
-              </w:rPr>
-              <w:t>amily</w:t>
-            </w:r>
-            <w:bookmarkEnd w:id="0"/>
+              <w:t>Exponential family</w:t>
+            </w:r>
+            <w:bookmarkEnd w:id="1"/>
           </w:p>
           <w:p>
             <w:pPr>
@@ -1060,28 +1069,7 @@
                 <w:rFonts w:ascii="Times New Roman" w:hAnsi="Times New Roman" w:cs="Times New Roman"/>
                 <w:color w:val="000000"/>
               </w:rPr>
-              <w:t>Generalized l</w:t>
-            </w:r>
-            <w:r>
-              <w:rPr>
-                <w:rFonts w:ascii="Times New Roman" w:hAnsi="Times New Roman" w:cs="Times New Roman"/>
-                <w:color w:val="000000"/>
-              </w:rPr>
-              <w:t xml:space="preserve">inear </w:t>
-            </w:r>
-            <w:r>
-              <w:rPr>
-                <w:rFonts w:ascii="Times New Roman" w:hAnsi="Times New Roman" w:cs="Times New Roman"/>
-                <w:color w:val="000000"/>
-              </w:rPr>
-              <w:t>m</w:t>
-            </w:r>
-            <w:r>
-              <w:rPr>
-                <w:rFonts w:ascii="Times New Roman" w:hAnsi="Times New Roman" w:cs="Times New Roman"/>
-                <w:color w:val="000000"/>
-              </w:rPr>
-              <w:t>odel</w:t>
+              <w:t>Generalized linear model</w:t>
             </w:r>
           </w:p>
         </w:tc>
@@ -1139,16 +1127,7 @@
                 <w:rFonts w:ascii="Times New Roman" w:hAnsi="Times New Roman" w:cs="Times New Roman"/>
                 <w:color w:val="000000"/>
               </w:rPr>
-              <w:t>Statistical Modeling Frame</w:t>
-            </w:r>
-            <w:bookmarkStart w:id="1" w:name="_GoBack"/>
-            <w:bookmarkEnd w:id="1"/>
-            <w:r>
-              <w:rPr>
-                <w:rFonts w:ascii="Times New Roman" w:hAnsi="Times New Roman" w:cs="Times New Roman"/>
-                <w:color w:val="000000"/>
-              </w:rPr>
-              <w:t>work</w:t>
+              <w:t>Statistical Modeling Framework</w:t>
             </w:r>
           </w:p>
           <w:p>
@@ -1168,35 +1147,7 @@
                 <w:rFonts w:ascii="Times New Roman" w:hAnsi="Times New Roman" w:cs="Times New Roman"/>
                 <w:color w:val="000000"/>
               </w:rPr>
-              <w:t xml:space="preserve">Empirical </w:t>
-            </w:r>
-            <w:r>
-              <w:rPr>
-                <w:rFonts w:ascii="Times New Roman" w:hAnsi="Times New Roman" w:cs="Times New Roman"/>
-                <w:color w:val="000000"/>
-              </w:rPr>
-              <w:t>m</w:t>
-            </w:r>
-            <w:r>
-              <w:rPr>
-                <w:rFonts w:ascii="Times New Roman" w:hAnsi="Times New Roman" w:cs="Times New Roman"/>
-                <w:color w:val="000000"/>
-              </w:rPr>
-              <w:t xml:space="preserve">odeling </w:t>
-            </w:r>
-            <w:r>
-              <w:rPr>
-                <w:rFonts w:ascii="Times New Roman" w:hAnsi="Times New Roman" w:cs="Times New Roman"/>
-                <w:color w:val="000000"/>
-              </w:rPr>
-              <w:t>p</w:t>
-            </w:r>
-            <w:r>
-              <w:rPr>
-                <w:rFonts w:ascii="Times New Roman" w:hAnsi="Times New Roman" w:cs="Times New Roman"/>
-                <w:color w:val="000000"/>
-              </w:rPr>
-              <w:t xml:space="preserve">ractices </w:t>
+              <w:t xml:space="preserve">Empirical modeling practices </w:t>
             </w:r>
           </w:p>
           <w:p>
@@ -1216,14 +1167,7 @@
                 <w:rFonts w:ascii="Times New Roman" w:hAnsi="Times New Roman" w:cs="Times New Roman"/>
                 <w:color w:val="000000"/>
               </w:rPr>
-              <w:t>Feature engineer; v</w:t>
-            </w:r>
-            <w:r>
-              <w:rPr>
-                <w:rFonts w:ascii="Times New Roman" w:hAnsi="Times New Roman" w:cs="Times New Roman"/>
-                <w:color w:val="000000"/>
-              </w:rPr>
-              <w:t>ariable selection</w:t>
+              <w:t>Feature engineer; variable selection</w:t>
             </w:r>
           </w:p>
           <w:p>
@@ -1243,14 +1187,7 @@
                 <w:rFonts w:ascii="Times New Roman" w:hAnsi="Times New Roman" w:cs="Times New Roman"/>
                 <w:color w:val="000000"/>
               </w:rPr>
-              <w:t>Model e</w:t>
-            </w:r>
-            <w:r>
-              <w:rPr>
-                <w:rFonts w:ascii="Times New Roman" w:hAnsi="Times New Roman" w:cs="Times New Roman"/>
-                <w:color w:val="000000"/>
-              </w:rPr>
-              <w:t>valuations</w:t>
+              <w:t>Model evaluations</w:t>
             </w:r>
           </w:p>
         </w:tc>
@@ -1331,14 +1268,7 @@
                 <w:rFonts w:ascii="Times New Roman" w:hAnsi="Times New Roman" w:cs="Times New Roman"/>
                 <w:color w:val="000000"/>
               </w:rPr>
-              <w:t>Naïve B</w:t>
-            </w:r>
-            <w:r>
-              <w:rPr>
-                <w:rFonts w:ascii="Times New Roman" w:hAnsi="Times New Roman" w:cs="Times New Roman"/>
-                <w:color w:val="000000"/>
-              </w:rPr>
-              <w:t>ayesian</w:t>
+              <w:t>Naïve Bayesian</w:t>
             </w:r>
           </w:p>
           <w:p>
@@ -1423,14 +1353,7 @@
                 <w:rFonts w:ascii="Times New Roman" w:hAnsi="Times New Roman" w:cs="Times New Roman"/>
                 <w:color w:val="000000"/>
               </w:rPr>
-              <w:t>CART m</w:t>
-            </w:r>
-            <w:r>
-              <w:rPr>
-                <w:rFonts w:ascii="Times New Roman" w:hAnsi="Times New Roman" w:cs="Times New Roman"/>
-                <w:color w:val="000000"/>
-              </w:rPr>
-              <w:t>odel</w:t>
+              <w:t>CART model</w:t>
             </w:r>
           </w:p>
           <w:p>
@@ -1446,21 +1369,7 @@
                 <w:rFonts w:ascii="Times New Roman" w:hAnsi="Times New Roman" w:cs="Times New Roman"/>
                 <w:color w:val="000000"/>
               </w:rPr>
-              <w:t xml:space="preserve">Random </w:t>
-            </w:r>
-            <w:r>
-              <w:rPr>
-                <w:rFonts w:ascii="Times New Roman" w:hAnsi="Times New Roman" w:cs="Times New Roman"/>
-                <w:color w:val="000000"/>
-              </w:rPr>
-              <w:t>f</w:t>
-            </w:r>
-            <w:r>
-              <w:rPr>
-                <w:rFonts w:ascii="Times New Roman" w:hAnsi="Times New Roman" w:cs="Times New Roman"/>
-                <w:color w:val="000000"/>
-              </w:rPr>
-              <w:t>orest and GBM</w:t>
+              <w:t>Random forest and GBM</w:t>
             </w:r>
           </w:p>
           <w:p>
@@ -1480,14 +1389,7 @@
                 <w:rFonts w:ascii="Times New Roman" w:hAnsi="Times New Roman" w:cs="Times New Roman"/>
                 <w:color w:val="000000"/>
               </w:rPr>
-              <w:t>Optimization m</w:t>
-            </w:r>
-            <w:r>
-              <w:rPr>
-                <w:rFonts w:ascii="Times New Roman" w:hAnsi="Times New Roman" w:cs="Times New Roman"/>
-                <w:color w:val="000000"/>
-              </w:rPr>
-              <w:t>ethod II</w:t>
+              <w:t>Optimization method II</w:t>
             </w:r>
           </w:p>
         </w:tc>
@@ -1586,21 +1488,7 @@
                 <w:rFonts w:ascii="Times New Roman" w:hAnsi="Times New Roman" w:cs="Times New Roman"/>
                 <w:color w:val="000000"/>
               </w:rPr>
-              <w:t>Machine Learning II</w:t>
-            </w:r>
-            <w:r>
-              <w:rPr>
-                <w:rFonts w:ascii="Times New Roman" w:hAnsi="Times New Roman" w:cs="Times New Roman"/>
-                <w:color w:val="000000"/>
-              </w:rPr>
-              <w:t>I</w:t>
-            </w:r>
-            <w:r>
-              <w:rPr>
-                <w:rFonts w:ascii="Times New Roman" w:hAnsi="Times New Roman" w:cs="Times New Roman"/>
-                <w:color w:val="000000"/>
-              </w:rPr>
-              <w:t>:</w:t>
+              <w:t>Machine Learning III:</w:t>
             </w:r>
           </w:p>
           <w:p>
@@ -1615,42 +1503,7 @@
                 <w:rFonts w:ascii="Times New Roman" w:hAnsi="Times New Roman" w:cs="Times New Roman"/>
                 <w:color w:val="000000"/>
               </w:rPr>
-              <w:t xml:space="preserve">Random </w:t>
-            </w:r>
-            <w:r>
-              <w:rPr>
-                <w:rFonts w:ascii="Times New Roman" w:hAnsi="Times New Roman" w:cs="Times New Roman"/>
-                <w:color w:val="000000"/>
-              </w:rPr>
-              <w:t>p</w:t>
-            </w:r>
-            <w:r>
-              <w:rPr>
-                <w:rFonts w:ascii="Times New Roman" w:hAnsi="Times New Roman" w:cs="Times New Roman"/>
-                <w:color w:val="000000"/>
-              </w:rPr>
-              <w:t xml:space="preserve">rocess, </w:t>
-            </w:r>
-            <w:r>
-              <w:rPr>
-                <w:rFonts w:ascii="Times New Roman" w:hAnsi="Times New Roman" w:cs="Times New Roman"/>
-                <w:color w:val="000000"/>
-              </w:rPr>
-              <w:t>r</w:t>
-            </w:r>
-            <w:r>
-              <w:rPr>
-                <w:rFonts w:ascii="Times New Roman" w:hAnsi="Times New Roman" w:cs="Times New Roman"/>
-                <w:color w:val="000000"/>
-              </w:rPr>
-              <w:t>andom w</w:t>
-            </w:r>
-            <w:r>
-              <w:rPr>
-                <w:rFonts w:ascii="Times New Roman" w:hAnsi="Times New Roman" w:cs="Times New Roman"/>
-                <w:color w:val="000000"/>
-              </w:rPr>
-              <w:t xml:space="preserve">alk </w:t>
+              <w:t xml:space="preserve">Random process, random walk </w:t>
             </w:r>
           </w:p>
           <w:p>
@@ -1689,35 +1542,7 @@
                 <w:rFonts w:ascii="Times New Roman" w:hAnsi="Times New Roman" w:cs="Times New Roman"/>
                 <w:color w:val="000000"/>
               </w:rPr>
-              <w:t>Neural n</w:t>
-            </w:r>
-            <w:r>
-              <w:rPr>
-                <w:rFonts w:ascii="Times New Roman" w:hAnsi="Times New Roman" w:cs="Times New Roman"/>
-                <w:color w:val="000000"/>
-              </w:rPr>
-              <w:t>etwork</w:t>
-            </w:r>
-            <w:r>
-              <w:rPr>
-                <w:rFonts w:ascii="Times New Roman" w:hAnsi="Times New Roman" w:cs="Times New Roman"/>
-                <w:color w:val="000000"/>
-              </w:rPr>
-              <w:t xml:space="preserve"> basics</w:t>
-            </w:r>
-            <w:r>
-              <w:rPr>
-                <w:rFonts w:ascii="Times New Roman" w:hAnsi="Times New Roman" w:cs="Times New Roman"/>
-                <w:color w:val="000000"/>
-              </w:rPr>
-              <w:t>; s</w:t>
-            </w:r>
-            <w:r>
-              <w:rPr>
-                <w:rFonts w:ascii="Times New Roman" w:hAnsi="Times New Roman" w:cs="Times New Roman"/>
-                <w:color w:val="000000"/>
-              </w:rPr>
-              <w:t>tochastic gradient descent</w:t>
+              <w:t>Neural network basics; stochastic gradient descent</w:t>
             </w:r>
           </w:p>
         </w:tc>
@@ -1813,21 +1638,7 @@
                 <w:rFonts w:ascii="Times New Roman" w:hAnsi="Times New Roman" w:cs="Times New Roman"/>
                 <w:color w:val="000000"/>
               </w:rPr>
-              <w:t xml:space="preserve">Word embedding; </w:t>
-            </w:r>
-            <w:r>
-              <w:rPr>
-                <w:rFonts w:ascii="Times New Roman" w:hAnsi="Times New Roman" w:cs="Times New Roman"/>
-                <w:color w:val="000000"/>
-              </w:rPr>
-              <w:t>l</w:t>
-            </w:r>
-            <w:r>
-              <w:rPr>
-                <w:rFonts w:ascii="Times New Roman" w:hAnsi="Times New Roman" w:cs="Times New Roman"/>
-                <w:color w:val="000000"/>
-              </w:rPr>
-              <w:t>anguage model</w:t>
+              <w:t>Word embedding; language model</w:t>
             </w:r>
           </w:p>
         </w:tc>
@@ -1920,56 +1731,7 @@
                 <w:rFonts w:ascii="Times New Roman" w:hAnsi="Times New Roman" w:cs="Times New Roman"/>
                 <w:color w:val="000000"/>
               </w:rPr>
-              <w:t>N</w:t>
-            </w:r>
-            <w:r>
-              <w:rPr>
-                <w:rFonts w:ascii="Times New Roman" w:hAnsi="Times New Roman" w:cs="Times New Roman"/>
-                <w:color w:val="000000"/>
-              </w:rPr>
-              <w:t>ame</w:t>
-            </w:r>
-            <w:r>
-              <w:rPr>
-                <w:rFonts w:ascii="Times New Roman" w:hAnsi="Times New Roman" w:cs="Times New Roman"/>
-                <w:color w:val="000000"/>
-              </w:rPr>
-              <w:t>d</w:t>
-            </w:r>
-            <w:r>
-              <w:rPr>
-                <w:rFonts w:ascii="Times New Roman" w:hAnsi="Times New Roman" w:cs="Times New Roman"/>
-                <w:color w:val="000000"/>
-              </w:rPr>
-              <w:t xml:space="preserve"> </w:t>
-            </w:r>
-            <w:r>
-              <w:rPr>
-                <w:rFonts w:ascii="Times New Roman" w:hAnsi="Times New Roman" w:cs="Times New Roman"/>
-                <w:color w:val="000000"/>
-              </w:rPr>
-              <w:t>e</w:t>
-            </w:r>
-            <w:r>
-              <w:rPr>
-                <w:rFonts w:ascii="Times New Roman" w:hAnsi="Times New Roman" w:cs="Times New Roman"/>
-                <w:color w:val="000000"/>
-              </w:rPr>
-              <w:t xml:space="preserve">ntity </w:t>
-            </w:r>
-            <w:r>
-              <w:rPr>
-                <w:rFonts w:ascii="Times New Roman" w:hAnsi="Times New Roman" w:cs="Times New Roman"/>
-                <w:color w:val="000000"/>
-              </w:rPr>
-              <w:t>r</w:t>
-            </w:r>
-            <w:r>
-              <w:rPr>
-                <w:rFonts w:ascii="Times New Roman" w:hAnsi="Times New Roman" w:cs="Times New Roman"/>
-                <w:color w:val="000000"/>
-              </w:rPr>
-              <w:t>ecognition</w:t>
+              <w:t>Named entity recognition</w:t>
             </w:r>
           </w:p>
           <w:p>
@@ -2071,35 +1833,7 @@
                 <w:rFonts w:ascii="Times New Roman" w:hAnsi="Times New Roman" w:cs="Times New Roman"/>
                 <w:color w:val="000000"/>
               </w:rPr>
-              <w:t xml:space="preserve">K-mean </w:t>
-            </w:r>
-            <w:r>
-              <w:rPr>
-                <w:rFonts w:ascii="Times New Roman" w:hAnsi="Times New Roman" w:cs="Times New Roman"/>
-                <w:color w:val="000000"/>
-              </w:rPr>
-              <w:t>clustering and h</w:t>
-            </w:r>
-            <w:r>
-              <w:rPr>
-                <w:rFonts w:ascii="Times New Roman" w:hAnsi="Times New Roman" w:cs="Times New Roman"/>
-                <w:color w:val="000000"/>
-              </w:rPr>
-              <w:t xml:space="preserve">ierarchical </w:t>
-            </w:r>
-            <w:r>
-              <w:rPr>
-                <w:rFonts w:ascii="Times New Roman" w:hAnsi="Times New Roman" w:cs="Times New Roman"/>
-                <w:color w:val="000000"/>
-              </w:rPr>
-              <w:t>c</w:t>
-            </w:r>
-            <w:r>
-              <w:rPr>
-                <w:rFonts w:ascii="Times New Roman" w:hAnsi="Times New Roman" w:cs="Times New Roman"/>
-                <w:color w:val="000000"/>
-              </w:rPr>
-              <w:t>lustering</w:t>
+              <w:t>K-mean clustering and hierarchical clustering</w:t>
             </w:r>
           </w:p>
         </w:tc>
@@ -2167,14 +1901,7 @@
                 <w:rFonts w:ascii="Times New Roman" w:hAnsi="Times New Roman" w:cs="Times New Roman"/>
                 <w:color w:val="000000"/>
               </w:rPr>
-              <w:t>Computer v</w:t>
-            </w:r>
-            <w:r>
-              <w:rPr>
-                <w:rFonts w:ascii="Times New Roman" w:hAnsi="Times New Roman" w:cs="Times New Roman"/>
-                <w:color w:val="000000"/>
-              </w:rPr>
-              <w:t>ision</w:t>
+              <w:t>Computer vision</w:t>
             </w:r>
           </w:p>
           <w:p>
@@ -2190,35 +1917,7 @@
                 <w:rFonts w:ascii="Times New Roman" w:hAnsi="Times New Roman" w:cs="Times New Roman"/>
                 <w:color w:val="000000"/>
               </w:rPr>
-              <w:t xml:space="preserve">Optical </w:t>
-            </w:r>
-            <w:r>
-              <w:rPr>
-                <w:rFonts w:ascii="Times New Roman" w:hAnsi="Times New Roman" w:cs="Times New Roman"/>
-                <w:color w:val="000000"/>
-              </w:rPr>
-              <w:t>c</w:t>
-            </w:r>
-            <w:r>
-              <w:rPr>
-                <w:rFonts w:ascii="Times New Roman" w:hAnsi="Times New Roman" w:cs="Times New Roman"/>
-                <w:color w:val="000000"/>
-              </w:rPr>
-              <w:t xml:space="preserve">haracter </w:t>
-            </w:r>
-            <w:r>
-              <w:rPr>
-                <w:rFonts w:ascii="Times New Roman" w:hAnsi="Times New Roman" w:cs="Times New Roman"/>
-                <w:color w:val="000000"/>
-              </w:rPr>
-              <w:t>r</w:t>
-            </w:r>
-            <w:r>
-              <w:rPr>
-                <w:rFonts w:ascii="Times New Roman" w:hAnsi="Times New Roman" w:cs="Times New Roman"/>
-                <w:color w:val="000000"/>
-              </w:rPr>
-              <w:t>ecognition (OCR)</w:t>
+              <w:t>Optical character recognition (OCR)</w:t>
             </w:r>
           </w:p>
         </w:tc>
@@ -2330,15 +2029,15 @@
               <w:rPr>
                 <w:rFonts w:ascii="Times New Roman" w:hAnsi="Times New Roman" w:cs="Times New Roman"/>
               </w:rPr>
-              <w:t>Last Official Day of Class</w:t>
-            </w:r>
-          </w:p>
-          <w:p>
-            <w:r>
-              <w:rPr>
-                <w:rFonts w:ascii="Times New Roman" w:hAnsi="Times New Roman" w:cs="Times New Roman"/>
-              </w:rPr>
-              <w:t>Final Project Presentations</w:t>
+              <w:t>Last official day of class</w:t>
+            </w:r>
+          </w:p>
+          <w:p>
+            <w:r>
+              <w:rPr>
+                <w:rFonts w:ascii="Times New Roman" w:hAnsi="Times New Roman" w:cs="Times New Roman"/>
+              </w:rPr>
+              <w:t>Final presentation</w:t>
             </w:r>
           </w:p>
         </w:tc>
@@ -2353,6 +2052,12 @@
                 <w:rFonts w:ascii="Times New Roman" w:hAnsi="Times New Roman" w:cs="Times New Roman"/>
               </w:rPr>
             </w:pPr>
+            <w:r>
+              <w:rPr>
+                <w:rFonts w:ascii="Times New Roman" w:hAnsi="Times New Roman" w:cs="Times New Roman"/>
+              </w:rPr>
+              <w:t>Final paper</w:t>
+            </w:r>
           </w:p>
         </w:tc>
       </w:tr>

</xml_diff>

<commit_message>
correct typos in syllabus
</commit_message>
<xml_diff>
--- a/Syllabus-T81INFO574.01-Foundation of Analytics.docx
+++ b/Syllabus-T81INFO574.01-Foundation of Analytics.docx
@@ -19,7 +19,25 @@
           <w:color w:val="000000" w:themeColor="text1"/>
           <w:sz w:val="32"/>
         </w:rPr>
-        <w:t>T81-574: Foundations of Analytics</w:t>
+        <w:t>T81-574</w:t>
+      </w:r>
+      <w:r>
+        <w:rPr>
+          <w:rFonts w:ascii="Times New Roman" w:eastAsia="Times New Roman" w:hAnsi="Times New Roman" w:cs="Times New Roman"/>
+          <w:b/>
+          <w:color w:val="000000" w:themeColor="text1"/>
+          <w:sz w:val="32"/>
+        </w:rPr>
+        <w:t>.01</w:t>
+      </w:r>
+      <w:r>
+        <w:rPr>
+          <w:rFonts w:ascii="Times New Roman" w:eastAsia="Times New Roman" w:hAnsi="Times New Roman" w:cs="Times New Roman"/>
+          <w:b/>
+          <w:color w:val="000000" w:themeColor="text1"/>
+          <w:sz w:val="32"/>
+        </w:rPr>
+        <w:t>: Foundations of Analytics</w:t>
       </w:r>
     </w:p>
     <w:p>
@@ -380,6 +398,11 @@
     </w:p>
     <w:p>
       <w:pPr>
+        <w:pStyle w:val="ListParagraph"/>
+        <w:numPr>
+          <w:ilvl w:val="0"/>
+          <w:numId w:val="9"/>
+        </w:numPr>
         <w:rPr>
           <w:rFonts w:ascii="Times New Roman" w:eastAsia="Times New Roman" w:hAnsi="Times New Roman" w:cs="Times New Roman"/>
         </w:rPr>
@@ -406,6 +429,11 @@
     </w:p>
     <w:p>
       <w:pPr>
+        <w:pStyle w:val="ListParagraph"/>
+        <w:numPr>
+          <w:ilvl w:val="0"/>
+          <w:numId w:val="9"/>
+        </w:numPr>
         <w:rPr>
           <w:rFonts w:ascii="Times New Roman" w:eastAsia="Times New Roman" w:hAnsi="Times New Roman" w:cs="Times New Roman"/>
           <w:b/>
@@ -495,8 +523,6 @@
         </w:rPr>
         <w:t xml:space="preserve"> Please consider the following roles while you are forming a team: speaker, programmer, and project manager.</w:t>
       </w:r>
-      <w:bookmarkStart w:id="0" w:name="_GoBack"/>
-      <w:bookmarkEnd w:id="0"/>
     </w:p>
     <w:p>
       <w:pPr>
@@ -1042,7 +1068,7 @@
                 <w:color w:val="000000"/>
               </w:rPr>
             </w:pPr>
-            <w:bookmarkStart w:id="1" w:name="__DdeLink__465_96836335"/>
+            <w:bookmarkStart w:id="0" w:name="__DdeLink__465_96836335"/>
             <w:r>
               <w:rPr>
                 <w:rFonts w:ascii="Times New Roman" w:hAnsi="Times New Roman" w:cs="Times New Roman"/>
@@ -1050,7 +1076,7 @@
               </w:rPr>
               <w:t>Exponential family</w:t>
             </w:r>
-            <w:bookmarkEnd w:id="1"/>
+            <w:bookmarkEnd w:id="0"/>
           </w:p>
           <w:p>
             <w:pPr>
@@ -1957,7 +1983,19 @@
               <w:rPr>
                 <w:rFonts w:ascii="Times New Roman" w:hAnsi="Times New Roman" w:cs="Times New Roman"/>
               </w:rPr>
-              <w:t>11/29/2019</w:t>
+              <w:t>11/2</w:t>
+            </w:r>
+            <w:r>
+              <w:rPr>
+                <w:rFonts w:ascii="Times New Roman" w:hAnsi="Times New Roman" w:cs="Times New Roman"/>
+              </w:rPr>
+              <w:t>7</w:t>
+            </w:r>
+            <w:r>
+              <w:rPr>
+                <w:rFonts w:ascii="Times New Roman" w:hAnsi="Times New Roman" w:cs="Times New Roman"/>
+              </w:rPr>
+              <w:t>/2019</w:t>
             </w:r>
           </w:p>
         </w:tc>
@@ -2010,7 +2048,21 @@
               <w:rPr>
                 <w:rFonts w:ascii="Times New Roman" w:hAnsi="Times New Roman" w:cs="Times New Roman"/>
               </w:rPr>
-              <w:t>12/4/2019</w:t>
+              <w:t>12/</w:t>
+            </w:r>
+            <w:r>
+              <w:rPr>
+                <w:rFonts w:ascii="Times New Roman" w:hAnsi="Times New Roman" w:cs="Times New Roman"/>
+              </w:rPr>
+              <w:t>0</w:t>
+            </w:r>
+            <w:bookmarkStart w:id="1" w:name="_GoBack"/>
+            <w:bookmarkEnd w:id="1"/>
+            <w:r>
+              <w:rPr>
+                <w:rFonts w:ascii="Times New Roman" w:hAnsi="Times New Roman" w:cs="Times New Roman"/>
+              </w:rPr>
+              <w:t>4/2019</w:t>
             </w:r>
           </w:p>
         </w:tc>
@@ -2126,7 +2178,19 @@
         <w:rPr>
           <w:rFonts w:ascii="Times New Roman" w:eastAsia="Times New Roman" w:hAnsi="Times New Roman" w:cs="Times New Roman"/>
         </w:rPr>
-        <w:t>Grades will be based on the assignment sets (50%), mid-term exam (20%) and the group term project (30%).</w:t>
+        <w:t xml:space="preserve">Grades will be based on the assignment sets (50%), mid-term </w:t>
+      </w:r>
+      <w:r>
+        <w:rPr>
+          <w:rFonts w:ascii="Times New Roman" w:eastAsia="Times New Roman" w:hAnsi="Times New Roman" w:cs="Times New Roman"/>
+        </w:rPr>
+        <w:t>presentation</w:t>
+      </w:r>
+      <w:r>
+        <w:rPr>
+          <w:rFonts w:ascii="Times New Roman" w:eastAsia="Times New Roman" w:hAnsi="Times New Roman" w:cs="Times New Roman"/>
+        </w:rPr>
+        <w:t xml:space="preserve"> (20%) and the group term project (30%).</w:t>
       </w:r>
     </w:p>
     <w:p>
@@ -2180,7 +2244,19 @@
         <w:rPr>
           <w:rFonts w:ascii="Times New Roman" w:eastAsia="Times New Roman" w:hAnsi="Times New Roman" w:cs="Times New Roman"/>
         </w:rPr>
-        <w:t>There will be approximately 5 course assignments that will be assigned approximately weekly and due bi-weekly. Students will have two weeks to complete and submit the assignment. Assignments are due in class on the due date. Late assignments will not be accepted. If a student cannot attend class, then homework can be submitted electronically.</w:t>
+        <w:t>There will be 5 course as</w:t>
+      </w:r>
+      <w:r>
+        <w:rPr>
+          <w:rFonts w:ascii="Times New Roman" w:eastAsia="Times New Roman" w:hAnsi="Times New Roman" w:cs="Times New Roman"/>
+        </w:rPr>
+        <w:t xml:space="preserve">signments that will be </w:t>
+      </w:r>
+      <w:r>
+        <w:rPr>
+          <w:rFonts w:ascii="Times New Roman" w:eastAsia="Times New Roman" w:hAnsi="Times New Roman" w:cs="Times New Roman"/>
+        </w:rPr>
+        <w:t>due bi-weekly. Students will have two weeks to complete and submit the assignment. Assignments are due in class on the due date. Late assignments will not be accepted. If a student cannot attend class, then homework can be submitted electronically.</w:t>
       </w:r>
     </w:p>
     <w:p>
@@ -4514,6 +4590,119 @@
     </w:lvl>
   </w:abstractNum>
   <w:abstractNum w:abstractNumId="5" w15:restartNumberingAfterBreak="0">
+    <w:nsid w:val="41DE28D2"/>
+    <w:multiLevelType w:val="hybridMultilevel"/>
+    <w:tmpl w:val="3EFE1414"/>
+    <w:lvl w:ilvl="0" w:tplc="04090001">
+      <w:start w:val="1"/>
+      <w:numFmt w:val="bullet"/>
+      <w:lvlText w:val=""/>
+      <w:lvlJc w:val="left"/>
+      <w:pPr>
+        <w:ind w:left="720" w:hanging="360"/>
+      </w:pPr>
+      <w:rPr>
+        <w:rFonts w:ascii="Symbol" w:hAnsi="Symbol" w:hint="default"/>
+      </w:rPr>
+    </w:lvl>
+    <w:lvl w:ilvl="1" w:tplc="04090003" w:tentative="1">
+      <w:start w:val="1"/>
+      <w:numFmt w:val="bullet"/>
+      <w:lvlText w:val="o"/>
+      <w:lvlJc w:val="left"/>
+      <w:pPr>
+        <w:ind w:left="1440" w:hanging="360"/>
+      </w:pPr>
+      <w:rPr>
+        <w:rFonts w:ascii="Courier New" w:hAnsi="Courier New" w:cs="Courier New" w:hint="default"/>
+      </w:rPr>
+    </w:lvl>
+    <w:lvl w:ilvl="2" w:tplc="04090005" w:tentative="1">
+      <w:start w:val="1"/>
+      <w:numFmt w:val="bullet"/>
+      <w:lvlText w:val=""/>
+      <w:lvlJc w:val="left"/>
+      <w:pPr>
+        <w:ind w:left="2160" w:hanging="360"/>
+      </w:pPr>
+      <w:rPr>
+        <w:rFonts w:ascii="Wingdings" w:hAnsi="Wingdings" w:hint="default"/>
+      </w:rPr>
+    </w:lvl>
+    <w:lvl w:ilvl="3" w:tplc="04090001" w:tentative="1">
+      <w:start w:val="1"/>
+      <w:numFmt w:val="bullet"/>
+      <w:lvlText w:val=""/>
+      <w:lvlJc w:val="left"/>
+      <w:pPr>
+        <w:ind w:left="2880" w:hanging="360"/>
+      </w:pPr>
+      <w:rPr>
+        <w:rFonts w:ascii="Symbol" w:hAnsi="Symbol" w:hint="default"/>
+      </w:rPr>
+    </w:lvl>
+    <w:lvl w:ilvl="4" w:tplc="04090003" w:tentative="1">
+      <w:start w:val="1"/>
+      <w:numFmt w:val="bullet"/>
+      <w:lvlText w:val="o"/>
+      <w:lvlJc w:val="left"/>
+      <w:pPr>
+        <w:ind w:left="3600" w:hanging="360"/>
+      </w:pPr>
+      <w:rPr>
+        <w:rFonts w:ascii="Courier New" w:hAnsi="Courier New" w:cs="Courier New" w:hint="default"/>
+      </w:rPr>
+    </w:lvl>
+    <w:lvl w:ilvl="5" w:tplc="04090005" w:tentative="1">
+      <w:start w:val="1"/>
+      <w:numFmt w:val="bullet"/>
+      <w:lvlText w:val=""/>
+      <w:lvlJc w:val="left"/>
+      <w:pPr>
+        <w:ind w:left="4320" w:hanging="360"/>
+      </w:pPr>
+      <w:rPr>
+        <w:rFonts w:ascii="Wingdings" w:hAnsi="Wingdings" w:hint="default"/>
+      </w:rPr>
+    </w:lvl>
+    <w:lvl w:ilvl="6" w:tplc="04090001" w:tentative="1">
+      <w:start w:val="1"/>
+      <w:numFmt w:val="bullet"/>
+      <w:lvlText w:val=""/>
+      <w:lvlJc w:val="left"/>
+      <w:pPr>
+        <w:ind w:left="5040" w:hanging="360"/>
+      </w:pPr>
+      <w:rPr>
+        <w:rFonts w:ascii="Symbol" w:hAnsi="Symbol" w:hint="default"/>
+      </w:rPr>
+    </w:lvl>
+    <w:lvl w:ilvl="7" w:tplc="04090003" w:tentative="1">
+      <w:start w:val="1"/>
+      <w:numFmt w:val="bullet"/>
+      <w:lvlText w:val="o"/>
+      <w:lvlJc w:val="left"/>
+      <w:pPr>
+        <w:ind w:left="5760" w:hanging="360"/>
+      </w:pPr>
+      <w:rPr>
+        <w:rFonts w:ascii="Courier New" w:hAnsi="Courier New" w:cs="Courier New" w:hint="default"/>
+      </w:rPr>
+    </w:lvl>
+    <w:lvl w:ilvl="8" w:tplc="04090005" w:tentative="1">
+      <w:start w:val="1"/>
+      <w:numFmt w:val="bullet"/>
+      <w:lvlText w:val=""/>
+      <w:lvlJc w:val="left"/>
+      <w:pPr>
+        <w:ind w:left="6480" w:hanging="360"/>
+      </w:pPr>
+      <w:rPr>
+        <w:rFonts w:ascii="Wingdings" w:hAnsi="Wingdings" w:hint="default"/>
+      </w:rPr>
+    </w:lvl>
+  </w:abstractNum>
+  <w:abstractNum w:abstractNumId="6" w15:restartNumberingAfterBreak="0">
     <w:nsid w:val="4EFF57E8"/>
     <w:multiLevelType w:val="multilevel"/>
     <w:tmpl w:val="67746A60"/>
@@ -4602,7 +4791,7 @@
       </w:pPr>
     </w:lvl>
   </w:abstractNum>
-  <w:abstractNum w:abstractNumId="6" w15:restartNumberingAfterBreak="0">
+  <w:abstractNum w:abstractNumId="7" w15:restartNumberingAfterBreak="0">
     <w:nsid w:val="72A20671"/>
     <w:multiLevelType w:val="multilevel"/>
     <w:tmpl w:val="7550FF84"/>
@@ -4691,7 +4880,7 @@
       </w:pPr>
     </w:lvl>
   </w:abstractNum>
-  <w:abstractNum w:abstractNumId="7" w15:restartNumberingAfterBreak="0">
+  <w:abstractNum w:abstractNumId="8" w15:restartNumberingAfterBreak="0">
     <w:nsid w:val="76D05C87"/>
     <w:multiLevelType w:val="multilevel"/>
     <w:tmpl w:val="DA14F038"/>
@@ -4805,7 +4994,7 @@
     </w:lvl>
   </w:abstractNum>
   <w:num w:numId="1">
-    <w:abstractNumId w:val="6"/>
+    <w:abstractNumId w:val="7"/>
   </w:num>
   <w:num w:numId="2">
     <w:abstractNumId w:val="1"/>
@@ -4814,19 +5003,22 @@
     <w:abstractNumId w:val="3"/>
   </w:num>
   <w:num w:numId="4">
-    <w:abstractNumId w:val="5"/>
+    <w:abstractNumId w:val="6"/>
   </w:num>
   <w:num w:numId="5">
     <w:abstractNumId w:val="4"/>
   </w:num>
   <w:num w:numId="6">
-    <w:abstractNumId w:val="7"/>
+    <w:abstractNumId w:val="8"/>
   </w:num>
   <w:num w:numId="7">
     <w:abstractNumId w:val="2"/>
   </w:num>
   <w:num w:numId="8">
     <w:abstractNumId w:val="0"/>
+  </w:num>
+  <w:num w:numId="9">
+    <w:abstractNumId w:val="5"/>
   </w:num>
 </w:numbering>
 </file>

</xml_diff>